<commit_message>
Inserção de Piauí e Parnaíba
</commit_message>
<xml_diff>
--- a/modelos/Modelo_Python_Certificado_Banca.docx
+++ b/modelos/Modelo_Python_Certificado_Banca.docx
@@ -1,6 +1,6 @@
 
 <file path=word/document.xml><?xml version="1.0" encoding="utf-8"?>
-<w:document xmlns:wpc="http://schemas.microsoft.com/office/word/2010/wordprocessingCanvas" xmlns:cx="http://schemas.microsoft.com/office/drawing/2014/chartex" xmlns:cx1="http://schemas.microsoft.com/office/drawing/2015/9/8/chartex" xmlns:cx2="http://schemas.microsoft.com/office/drawing/2015/10/21/chartex" xmlns:cx3="http://schemas.microsoft.com/office/drawing/2016/5/9/chartex" xmlns:cx4="http://schemas.microsoft.com/office/drawing/2016/5/10/chartex" xmlns:cx5="http://schemas.microsoft.com/office/drawing/2016/5/11/chartex" xmlns:cx6="http://schemas.microsoft.com/office/drawing/2016/5/12/chartex" xmlns:cx7="http://schemas.microsoft.com/office/drawing/2016/5/13/chartex" xmlns:cx8="http://schemas.microsoft.com/office/drawing/2016/5/14/chartex" xmlns:mc="http://schemas.openxmlformats.org/markup-compatibility/2006" xmlns:aink="http://schemas.microsoft.com/office/drawing/2016/ink" xmlns:am3d="http://schemas.microsoft.com/office/drawing/2017/model3d" xmlns:o="urn:schemas-microsoft-com:office:office" xmlns:oel="http://schemas.microsoft.com/office/2019/extlst" xmlns:r="http://schemas.openxmlformats.org/officeDocument/2006/relationships" xmlns:m="http://schemas.openxmlformats.org/officeDocument/2006/math" xmlns:v="urn:schemas-microsoft-com:vml" xmlns:wp14="http://schemas.microsoft.com/office/word/2010/wordprocessingDrawing" xmlns:wp="http://schemas.openxmlformats.org/drawingml/2006/wordprocessingDrawing" xmlns:w10="urn:schemas-microsoft-com:office:word" xmlns:w="http://schemas.openxmlformats.org/wordprocessingml/2006/main" xmlns:w14="http://schemas.microsoft.com/office/word/2010/wordml" xmlns:w15="http://schemas.microsoft.com/office/word/2012/wordml" xmlns:w16cex="http://schemas.microsoft.com/office/word/2018/wordml/cex" xmlns:w16cid="http://schemas.microsoft.com/office/word/2016/wordml/cid" xmlns:w16="http://schemas.microsoft.com/office/word/2018/wordml" xmlns:w16sdtdh="http://schemas.microsoft.com/office/word/2020/wordml/sdtdatahash" xmlns:w16se="http://schemas.microsoft.com/office/word/2015/wordml/symex" xmlns:wpg="http://schemas.microsoft.com/office/word/2010/wordprocessingGroup" xmlns:wpi="http://schemas.microsoft.com/office/word/2010/wordprocessingInk" xmlns:wne="http://schemas.microsoft.com/office/word/2006/wordml" xmlns:wps="http://schemas.microsoft.com/office/word/2010/wordprocessingShape" mc:Ignorable="w14 w15 w16se w16cid w16 w16cex w16sdtdh wp14">
+<w:document xmlns:wpc="http://schemas.microsoft.com/office/word/2010/wordprocessingCanvas" xmlns:cx="http://schemas.microsoft.com/office/drawing/2014/chartex" xmlns:cx1="http://schemas.microsoft.com/office/drawing/2015/9/8/chartex" xmlns:cx2="http://schemas.microsoft.com/office/drawing/2015/10/21/chartex" xmlns:cx3="http://schemas.microsoft.com/office/drawing/2016/5/9/chartex" xmlns:cx4="http://schemas.microsoft.com/office/drawing/2016/5/10/chartex" xmlns:cx5="http://schemas.microsoft.com/office/drawing/2016/5/11/chartex" xmlns:cx6="http://schemas.microsoft.com/office/drawing/2016/5/12/chartex" xmlns:cx7="http://schemas.microsoft.com/office/drawing/2016/5/13/chartex" xmlns:cx8="http://schemas.microsoft.com/office/drawing/2016/5/14/chartex" xmlns:mc="http://schemas.openxmlformats.org/markup-compatibility/2006" xmlns:aink="http://schemas.microsoft.com/office/drawing/2016/ink" xmlns:am3d="http://schemas.microsoft.com/office/drawing/2017/model3d" xmlns:o="urn:schemas-microsoft-com:office:office" xmlns:oel="http://schemas.microsoft.com/office/2019/extlst" xmlns:r="http://schemas.openxmlformats.org/officeDocument/2006/relationships" xmlns:m="http://schemas.openxmlformats.org/officeDocument/2006/math" xmlns:v="urn:schemas-microsoft-com:vml" xmlns:wp14="http://schemas.microsoft.com/office/word/2010/wordprocessingDrawing" xmlns:wp="http://schemas.openxmlformats.org/drawingml/2006/wordprocessingDrawing" xmlns:w10="urn:schemas-microsoft-com:office:word" xmlns:w="http://schemas.openxmlformats.org/wordprocessingml/2006/main" xmlns:w14="http://schemas.microsoft.com/office/word/2010/wordml" xmlns:w15="http://schemas.microsoft.com/office/word/2012/wordml" xmlns:w16cex="http://schemas.microsoft.com/office/word/2018/wordml/cex" xmlns:w16cid="http://schemas.microsoft.com/office/word/2016/wordml/cid" xmlns:w16="http://schemas.microsoft.com/office/word/2018/wordml" xmlns:w16du="http://schemas.microsoft.com/office/word/2023/wordml/word16du" xmlns:w16sdtdh="http://schemas.microsoft.com/office/word/2020/wordml/sdtdatahash" xmlns:w16sdtfl="http://schemas.microsoft.com/office/word/2024/wordml/sdtformatlock" xmlns:w16se="http://schemas.microsoft.com/office/word/2015/wordml/symex" xmlns:wpg="http://schemas.microsoft.com/office/word/2010/wordprocessingGroup" xmlns:wpi="http://schemas.microsoft.com/office/word/2010/wordprocessingInk" xmlns:wne="http://schemas.microsoft.com/office/word/2006/wordml" xmlns:wps="http://schemas.microsoft.com/office/word/2010/wordprocessingShape" mc:Ignorable="w14 w15 w16se w16cid w16 w16cex w16sdtdh w16sdtfl w16du wp14">
   <w:body>
     <w:p>
       <w:pPr>
@@ -108,26 +108,9 @@
           <w:sz w:val="40"/>
           <w:szCs w:val="40"/>
         </w:rPr>
-        <w:t>&lt;&lt;titulo&gt;&gt;.</w:t>
-      </w:r>
-    </w:p>
-    <w:p>
-      <w:pPr>
-        <w:jc w:val="both"/>
-        <w:rPr>
-          <w:rFonts w:ascii="Arial" w:hAnsi="Arial" w:cs="Arial"/>
-          <w:sz w:val="36"/>
-          <w:szCs w:val="36"/>
-        </w:rPr>
-      </w:pPr>
-      <w:r>
-        <w:rPr>
-          <w:rFonts w:ascii="Arial" w:hAnsi="Arial" w:cs="Arial"/>
-          <w:sz w:val="36"/>
-          <w:szCs w:val="36"/>
-        </w:rPr>
-        <w:t xml:space="preserve">Realizado na data </w:t>
-      </w:r>
+        <w:t>&lt;&lt;</w:t>
+      </w:r>
+      <w:proofErr w:type="gramStart"/>
       <w:r>
         <w:rPr>
           <w:rFonts w:ascii="Arial" w:hAnsi="Arial" w:cs="Arial"/>
@@ -136,16 +119,9 @@
           <w:sz w:val="40"/>
           <w:szCs w:val="40"/>
         </w:rPr>
-        <w:t>&lt;&lt;data&gt;&gt;</w:t>
-      </w:r>
-      <w:r>
-        <w:rPr>
-          <w:rFonts w:ascii="Arial" w:hAnsi="Arial" w:cs="Arial"/>
-          <w:sz w:val="36"/>
-          <w:szCs w:val="36"/>
-        </w:rPr>
-        <w:t xml:space="preserve">, em reunião </w:t>
-      </w:r>
+        <w:t>titulo</w:t>
+      </w:r>
+      <w:proofErr w:type="gramEnd"/>
       <w:r>
         <w:rPr>
           <w:rFonts w:ascii="Arial" w:hAnsi="Arial" w:cs="Arial"/>
@@ -154,25 +130,70 @@
           <w:sz w:val="40"/>
           <w:szCs w:val="40"/>
         </w:rPr>
-        <w:t>&lt;&lt;tipo&gt;&gt;</w:t>
-      </w:r>
-      <w:r>
+        <w:t>&gt;&gt;.</w:t>
+      </w:r>
+    </w:p>
+    <w:p>
+      <w:pPr>
+        <w:jc w:val="both"/>
         <w:rPr>
           <w:rFonts w:ascii="Arial" w:hAnsi="Arial" w:cs="Arial"/>
           <w:sz w:val="36"/>
           <w:szCs w:val="36"/>
         </w:rPr>
-        <w:t>.</w:t>
-      </w:r>
-    </w:p>
-    <w:p>
-      <w:pPr>
-        <w:jc w:val="both"/>
+      </w:pPr>
+      <w:r>
         <w:rPr>
           <w:rFonts w:ascii="Arial" w:hAnsi="Arial" w:cs="Arial"/>
           <w:sz w:val="36"/>
           <w:szCs w:val="36"/>
         </w:rPr>
+        <w:t xml:space="preserve">Realizado na data </w:t>
+      </w:r>
+      <w:r>
+        <w:rPr>
+          <w:rFonts w:ascii="Arial" w:hAnsi="Arial" w:cs="Arial"/>
+          <w:b/>
+          <w:bCs/>
+          <w:sz w:val="40"/>
+          <w:szCs w:val="40"/>
+        </w:rPr>
+        <w:t>&lt;&lt;data&gt;&gt;</w:t>
+      </w:r>
+      <w:r>
+        <w:rPr>
+          <w:rFonts w:ascii="Arial" w:hAnsi="Arial" w:cs="Arial"/>
+          <w:sz w:val="36"/>
+          <w:szCs w:val="36"/>
+        </w:rPr>
+        <w:t xml:space="preserve">, em reunião </w:t>
+      </w:r>
+      <w:r>
+        <w:rPr>
+          <w:rFonts w:ascii="Arial" w:hAnsi="Arial" w:cs="Arial"/>
+          <w:b/>
+          <w:bCs/>
+          <w:sz w:val="40"/>
+          <w:szCs w:val="40"/>
+        </w:rPr>
+        <w:t>&lt;&lt;tipo&gt;&gt;</w:t>
+      </w:r>
+      <w:r>
+        <w:rPr>
+          <w:rFonts w:ascii="Arial" w:hAnsi="Arial" w:cs="Arial"/>
+          <w:sz w:val="36"/>
+          <w:szCs w:val="36"/>
+        </w:rPr>
+        <w:t>.</w:t>
+      </w:r>
+    </w:p>
+    <w:p>
+      <w:pPr>
+        <w:rPr>
+          <w:rFonts w:ascii="Arial" w:hAnsi="Arial" w:cs="Arial"/>
+          <w:sz w:val="36"/>
+          <w:szCs w:val="36"/>
+        </w:rPr>
       </w:pPr>
     </w:p>
     <w:p>
@@ -183,85 +204,50 @@
           <w:szCs w:val="32"/>
         </w:rPr>
       </w:pPr>
-      <w:r>
-        <w:rPr>
-          <w:noProof/>
-          <w:lang w:eastAsia="pt-BR"/>
-        </w:rPr>
-        <w:drawing>
-          <wp:anchor distT="0" distB="0" distL="114300" distR="114300" simplePos="0" relativeHeight="251663360" behindDoc="1" locked="0" layoutInCell="1" allowOverlap="1" wp14:anchorId="5E99B4BB" wp14:editId="11E892E4">
-            <wp:simplePos x="0" y="0"/>
-            <wp:positionH relativeFrom="margin">
-              <wp:posOffset>3776980</wp:posOffset>
-            </wp:positionH>
-            <wp:positionV relativeFrom="page">
-              <wp:posOffset>4457700</wp:posOffset>
-            </wp:positionV>
-            <wp:extent cx="1447800" cy="1057275"/>
-            <wp:effectExtent l="0" t="0" r="0" b="9525"/>
-            <wp:wrapNone/>
-            <wp:docPr id="2" name="Imagem 2"/>
-            <wp:cNvGraphicFramePr>
-              <a:graphicFrameLocks xmlns:a="http://schemas.openxmlformats.org/drawingml/2006/main" noChangeAspect="1"/>
-            </wp:cNvGraphicFramePr>
-            <a:graphic xmlns:a="http://schemas.openxmlformats.org/drawingml/2006/main">
-              <a:graphicData uri="http://schemas.openxmlformats.org/drawingml/2006/picture">
-                <pic:pic xmlns:pic="http://schemas.openxmlformats.org/drawingml/2006/picture">
-                  <pic:nvPicPr>
-                    <pic:cNvPr id="0" name="Picture 3"/>
-                    <pic:cNvPicPr>
-                      <a:picLocks noChangeAspect="1" noChangeArrowheads="1"/>
-                    </pic:cNvPicPr>
-                  </pic:nvPicPr>
-                  <pic:blipFill>
-                    <a:blip r:embed="rId6">
-                      <a:extLst>
-                        <a:ext uri="{28A0092B-C50C-407E-A947-70E740481C1C}">
-                          <a14:useLocalDpi xmlns:a14="http://schemas.microsoft.com/office/drawing/2010/main" val="0"/>
-                        </a:ext>
-                      </a:extLst>
-                    </a:blip>
-                    <a:srcRect/>
-                    <a:stretch>
-                      <a:fillRect/>
-                    </a:stretch>
-                  </pic:blipFill>
-                  <pic:spPr bwMode="auto">
-                    <a:xfrm>
-                      <a:off x="0" y="0"/>
-                      <a:ext cx="1447800" cy="1057275"/>
-                    </a:xfrm>
-                    <a:prstGeom prst="rect">
-                      <a:avLst/>
-                    </a:prstGeom>
-                    <a:noFill/>
-                    <a:ln>
-                      <a:noFill/>
-                    </a:ln>
-                  </pic:spPr>
-                </pic:pic>
-              </a:graphicData>
-            </a:graphic>
-          </wp:anchor>
-        </w:drawing>
-      </w:r>
-      <w:r>
-        <w:rPr>
-          <w:rFonts w:ascii="Arial" w:hAnsi="Arial" w:cs="Arial"/>
+    </w:p>
+    <w:p>
+      <w:pPr>
+        <w:pStyle w:val="NormalWeb"/>
+        <w:spacing w:before="0" w:beforeAutospacing="0" w:after="0" w:afterAutospacing="0"/>
+        <w:jc w:val="center"/>
+        <w:rPr>
+          <w:rFonts w:ascii="Arial" w:hAnsi="Arial" w:cs="Arial"/>
+          <w:b/>
+          <w:bCs/>
+          <w:color w:val="000000"/>
           <w:sz w:val="32"/>
           <w:szCs w:val="32"/>
         </w:rPr>
-        <w:tab/>
-      </w:r>
-    </w:p>
-    <w:p>
-      <w:pPr>
-        <w:rPr>
-          <w:rFonts w:ascii="Arial" w:hAnsi="Arial" w:cs="Arial"/>
+      </w:pPr>
+      <w:r>
+        <w:rPr>
+          <w:rFonts w:ascii="Arial" w:hAnsi="Arial" w:cs="Arial"/>
+          <w:b/>
+          <w:bCs/>
+          <w:color w:val="000000"/>
           <w:sz w:val="32"/>
           <w:szCs w:val="32"/>
         </w:rPr>
-      </w:pPr>
+        <w:t>&lt;&lt;gestor&gt;&gt;</w:t>
+      </w:r>
+    </w:p>
+    <w:p>
+      <w:pPr>
+        <w:pStyle w:val="NormalWeb"/>
+        <w:spacing w:before="0" w:beforeAutospacing="0" w:after="0" w:afterAutospacing="0"/>
+        <w:jc w:val="center"/>
+      </w:pPr>
+      <w:r>
+        <w:rPr>
+          <w:rFonts w:ascii="Arial" w:hAnsi="Arial" w:cs="Arial"/>
+          <w:b/>
+          <w:bCs/>
+          <w:color w:val="000000"/>
+          <w:sz w:val="32"/>
+          <w:szCs w:val="32"/>
+        </w:rPr>
+        <w:t>Gestor de Curso da Rede Unirb</w:t>
+      </w:r>
     </w:p>
     <w:p>
       <w:pPr>
@@ -271,204 +257,6 @@
           <w:szCs w:val="40"/>
         </w:rPr>
       </w:pPr>
-      <w:r>
-        <w:rPr>
-          <w:rFonts w:ascii="Arial" w:hAnsi="Arial" w:cs="Arial"/>
-          <w:noProof/>
-          <w:sz w:val="32"/>
-          <w:szCs w:val="32"/>
-          <w:lang w:eastAsia="pt-BR"/>
-        </w:rPr>
-        <mc:AlternateContent>
-          <mc:Choice Requires="wps">
-            <w:drawing>
-              <wp:anchor distT="45720" distB="45720" distL="114300" distR="114300" simplePos="0" relativeHeight="251662336" behindDoc="1" locked="0" layoutInCell="1" allowOverlap="1" wp14:anchorId="1AFFA2F1" wp14:editId="4F1C0C17">
-                <wp:simplePos x="0" y="0"/>
-                <wp:positionH relativeFrom="margin">
-                  <wp:posOffset>1176655</wp:posOffset>
-                </wp:positionH>
-                <wp:positionV relativeFrom="page">
-                  <wp:posOffset>5105400</wp:posOffset>
-                </wp:positionV>
-                <wp:extent cx="6534150" cy="567690"/>
-                <wp:effectExtent l="0" t="0" r="0" b="3810"/>
-                <wp:wrapNone/>
-                <wp:docPr id="1" name="Caixa de Texto 2"/>
-                <wp:cNvGraphicFramePr>
-                  <a:graphicFrameLocks xmlns:a="http://schemas.openxmlformats.org/drawingml/2006/main"/>
-                </wp:cNvGraphicFramePr>
-                <a:graphic xmlns:a="http://schemas.openxmlformats.org/drawingml/2006/main">
-                  <a:graphicData uri="http://schemas.microsoft.com/office/word/2010/wordprocessingShape">
-                    <wps:wsp>
-                      <wps:cNvSpPr txBox="1">
-                        <a:spLocks noChangeArrowheads="1"/>
-                      </wps:cNvSpPr>
-                      <wps:spPr bwMode="auto">
-                        <a:xfrm>
-                          <a:off x="0" y="0"/>
-                          <a:ext cx="6534150" cy="567690"/>
-                        </a:xfrm>
-                        <a:prstGeom prst="rect">
-                          <a:avLst/>
-                        </a:prstGeom>
-                        <a:noFill/>
-                        <a:ln w="9525">
-                          <a:noFill/>
-                          <a:miter lim="800000"/>
-                          <a:headEnd/>
-                          <a:tailEnd/>
-                        </a:ln>
-                      </wps:spPr>
-                      <wps:txbx>
-                        <w:txbxContent>
-                          <w:p>
-                            <w:pPr>
-                              <w:pStyle w:val="NormalWeb"/>
-                              <w:spacing w:before="0" w:beforeAutospacing="0" w:after="0" w:afterAutospacing="0"/>
-                              <w:jc w:val="center"/>
-                              <w:rPr>
-                                <w:rFonts w:ascii="Arial" w:hAnsi="Arial" w:cs="Arial"/>
-                                <w:b/>
-                                <w:bCs/>
-                                <w:color w:val="000000"/>
-                                <w:sz w:val="32"/>
-                                <w:szCs w:val="32"/>
-                              </w:rPr>
-                            </w:pPr>
-                            <w:r>
-                              <w:rPr>
-                                <w:rFonts w:ascii="Arial" w:hAnsi="Arial" w:cs="Arial"/>
-                                <w:b/>
-                                <w:bCs/>
-                                <w:color w:val="000000"/>
-                                <w:sz w:val="32"/>
-                                <w:szCs w:val="32"/>
-                              </w:rPr>
-                              <w:t>Reiner Requião de Souza</w:t>
-                            </w:r>
-                          </w:p>
-                          <w:p>
-                            <w:pPr>
-                              <w:pStyle w:val="NormalWeb"/>
-                              <w:spacing w:before="0" w:beforeAutospacing="0" w:after="0" w:afterAutospacing="0"/>
-                              <w:jc w:val="center"/>
-                            </w:pPr>
-                            <w:r>
-                              <w:rPr>
-                                <w:rFonts w:ascii="Arial" w:hAnsi="Arial" w:cs="Arial"/>
-                                <w:b/>
-                                <w:bCs/>
-                                <w:color w:val="000000"/>
-                                <w:sz w:val="32"/>
-                                <w:szCs w:val="32"/>
-                              </w:rPr>
-                              <w:t xml:space="preserve">Gestor de Curso da Rede </w:t>
-                            </w:r>
-                            <w:proofErr w:type="spellStart"/>
-                            <w:r>
-                              <w:rPr>
-                                <w:rFonts w:ascii="Arial" w:hAnsi="Arial" w:cs="Arial"/>
-                                <w:b/>
-                                <w:bCs/>
-                                <w:color w:val="000000"/>
-                                <w:sz w:val="32"/>
-                                <w:szCs w:val="32"/>
-                              </w:rPr>
-                              <w:t>Unirb</w:t>
-                            </w:r>
-                            <w:proofErr w:type="spellEnd"/>
-                          </w:p>
-                        </w:txbxContent>
-                      </wps:txbx>
-                      <wps:bodyPr rot="0" vert="horz" wrap="square" lIns="91440" tIns="45720" rIns="91440" bIns="45720" anchor="t" anchorCtr="0">
-                        <a:spAutoFit/>
-                      </wps:bodyPr>
-                    </wps:wsp>
-                  </a:graphicData>
-                </a:graphic>
-                <wp14:sizeRelH relativeFrom="margin">
-                  <wp14:pctWidth>0</wp14:pctWidth>
-                </wp14:sizeRelH>
-                <wp14:sizeRelV relativeFrom="margin">
-                  <wp14:pctHeight>20000</wp14:pctHeight>
-                </wp14:sizeRelV>
-              </wp:anchor>
-            </w:drawing>
-          </mc:Choice>
-          <mc:Fallback>
-            <w:pict>
-              <v:shapetype w14:anchorId="1AFFA2F1" id="_x0000_t202" coordsize="21600,21600" o:spt="202" path="m,l,21600r21600,l21600,xe">
-                <v:stroke joinstyle="miter"/>
-                <v:path gradientshapeok="t" o:connecttype="rect"/>
-              </v:shapetype>
-              <v:shape id="Caixa de Texto 2" o:spid="_x0000_s1026" type="#_x0000_t202" style="position:absolute;margin-left:92.65pt;margin-top:402pt;width:514.5pt;height:44.7pt;z-index:-251654144;visibility:visible;mso-wrap-style:square;mso-width-percent:0;mso-height-percent:200;mso-wrap-distance-left:9pt;mso-wrap-distance-top:3.6pt;mso-wrap-distance-right:9pt;mso-wrap-distance-bottom:3.6pt;mso-position-horizontal:absolute;mso-position-horizontal-relative:margin;mso-position-vertical:absolute;mso-position-vertical-relative:page;mso-width-percent:0;mso-height-percent:200;mso-width-relative:margin;mso-height-relative:margin;v-text-anchor:top" o:gfxdata="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" filled="f" stroked="f">
-                <v:textbox style="mso-fit-shape-to-text:t">
-                  <w:txbxContent>
-                    <w:p>
-                      <w:pPr>
-                        <w:pStyle w:val="NormalWeb"/>
-                        <w:spacing w:before="0" w:beforeAutospacing="0" w:after="0" w:afterAutospacing="0"/>
-                        <w:jc w:val="center"/>
-                        <w:rPr>
-                          <w:rFonts w:ascii="Arial" w:hAnsi="Arial" w:cs="Arial"/>
-                          <w:b/>
-                          <w:bCs/>
-                          <w:color w:val="000000"/>
-                          <w:sz w:val="32"/>
-                          <w:szCs w:val="32"/>
-                        </w:rPr>
-                      </w:pPr>
-                      <w:r>
-                        <w:rPr>
-                          <w:rFonts w:ascii="Arial" w:hAnsi="Arial" w:cs="Arial"/>
-                          <w:b/>
-                          <w:bCs/>
-                          <w:color w:val="000000"/>
-                          <w:sz w:val="32"/>
-                          <w:szCs w:val="32"/>
-                        </w:rPr>
-                        <w:t>Reiner Requião de Souza</w:t>
-                      </w:r>
-                    </w:p>
-                    <w:p>
-                      <w:pPr>
-                        <w:pStyle w:val="NormalWeb"/>
-                        <w:spacing w:before="0" w:beforeAutospacing="0" w:after="0" w:afterAutospacing="0"/>
-                        <w:jc w:val="center"/>
-                      </w:pPr>
-                      <w:r>
-                        <w:rPr>
-                          <w:rFonts w:ascii="Arial" w:hAnsi="Arial" w:cs="Arial"/>
-                          <w:b/>
-                          <w:bCs/>
-                          <w:color w:val="000000"/>
-                          <w:sz w:val="32"/>
-                          <w:szCs w:val="32"/>
-                        </w:rPr>
-                        <w:t xml:space="preserve">Gestor de Curso da Rede </w:t>
-                      </w:r>
-                      <w:proofErr w:type="spellStart"/>
-                      <w:r>
-                        <w:rPr>
-                          <w:rFonts w:ascii="Arial" w:hAnsi="Arial" w:cs="Arial"/>
-                          <w:b/>
-                          <w:bCs/>
-                          <w:color w:val="000000"/>
-                          <w:sz w:val="32"/>
-                          <w:szCs w:val="32"/>
-                        </w:rPr>
-                        <w:t>Unirb</w:t>
-                      </w:r>
-                      <w:proofErr w:type="spellEnd"/>
-                    </w:p>
-                  </w:txbxContent>
-                </v:textbox>
-                <w10:wrap anchorx="margin" anchory="page"/>
-              </v:shape>
-            </w:pict>
-          </mc:Fallback>
-        </mc:AlternateContent>
-      </w:r>
     </w:p>
     <w:p>
       <w:pPr>
@@ -480,9 +268,9 @@
       </w:pPr>
     </w:p>
     <w:sectPr>
-      <w:headerReference w:type="even" r:id="rId7"/>
-      <w:headerReference w:type="default" r:id="rId8"/>
-      <w:headerReference w:type="first" r:id="rId9"/>
+      <w:headerReference w:type="even" r:id="rId6"/>
+      <w:headerReference w:type="default" r:id="rId7"/>
+      <w:headerReference w:type="first" r:id="rId8"/>
       <w:pgSz w:w="16838" w:h="11906" w:orient="landscape"/>
       <w:pgMar w:top="1701" w:right="1417" w:bottom="1701" w:left="1417" w:header="708" w:footer="708" w:gutter="0"/>
       <w:cols w:space="708"/>
@@ -493,7 +281,7 @@
 </file>
 
 <file path=word/endnotes.xml><?xml version="1.0" encoding="utf-8"?>
-<w:endnotes xmlns:wpc="http://schemas.microsoft.com/office/word/2010/wordprocessingCanvas" xmlns:cx="http://schemas.microsoft.com/office/drawing/2014/chartex" xmlns:cx1="http://schemas.microsoft.com/office/drawing/2015/9/8/chartex" xmlns:cx2="http://schemas.microsoft.com/office/drawing/2015/10/21/chartex" xmlns:cx3="http://schemas.microsoft.com/office/drawing/2016/5/9/chartex" xmlns:cx4="http://schemas.microsoft.com/office/drawing/2016/5/10/chartex" xmlns:cx5="http://schemas.microsoft.com/office/drawing/2016/5/11/chartex" xmlns:cx6="http://schemas.microsoft.com/office/drawing/2016/5/12/chartex" xmlns:cx7="http://schemas.microsoft.com/office/drawing/2016/5/13/chartex" xmlns:cx8="http://schemas.microsoft.com/office/drawing/2016/5/14/chartex" xmlns:mc="http://schemas.openxmlformats.org/markup-compatibility/2006" xmlns:aink="http://schemas.microsoft.com/office/drawing/2016/ink" xmlns:am3d="http://schemas.microsoft.com/office/drawing/2017/model3d" xmlns:o="urn:schemas-microsoft-com:office:office" xmlns:oel="http://schemas.microsoft.com/office/2019/extlst" xmlns:r="http://schemas.openxmlformats.org/officeDocument/2006/relationships" xmlns:m="http://schemas.openxmlformats.org/officeDocument/2006/math" xmlns:v="urn:schemas-microsoft-com:vml" xmlns:wp14="http://schemas.microsoft.com/office/word/2010/wordprocessingDrawing" xmlns:wp="http://schemas.openxmlformats.org/drawingml/2006/wordprocessingDrawing" xmlns:w10="urn:schemas-microsoft-com:office:word" xmlns:w="http://schemas.openxmlformats.org/wordprocessingml/2006/main" xmlns:w14="http://schemas.microsoft.com/office/word/2010/wordml" xmlns:w15="http://schemas.microsoft.com/office/word/2012/wordml" xmlns:w16cex="http://schemas.microsoft.com/office/word/2018/wordml/cex" xmlns:w16cid="http://schemas.microsoft.com/office/word/2016/wordml/cid" xmlns:w16="http://schemas.microsoft.com/office/word/2018/wordml" xmlns:w16sdtdh="http://schemas.microsoft.com/office/word/2020/wordml/sdtdatahash" xmlns:w16se="http://schemas.microsoft.com/office/word/2015/wordml/symex" xmlns:wpg="http://schemas.microsoft.com/office/word/2010/wordprocessingGroup" xmlns:wpi="http://schemas.microsoft.com/office/word/2010/wordprocessingInk" xmlns:wne="http://schemas.microsoft.com/office/word/2006/wordml" xmlns:wps="http://schemas.microsoft.com/office/word/2010/wordprocessingShape" mc:Ignorable="w14 w15 w16se w16cid w16 w16cex w16sdtdh wp14">
+<w:endnotes xmlns:wpc="http://schemas.microsoft.com/office/word/2010/wordprocessingCanvas" xmlns:cx="http://schemas.microsoft.com/office/drawing/2014/chartex" xmlns:cx1="http://schemas.microsoft.com/office/drawing/2015/9/8/chartex" xmlns:cx2="http://schemas.microsoft.com/office/drawing/2015/10/21/chartex" xmlns:cx3="http://schemas.microsoft.com/office/drawing/2016/5/9/chartex" xmlns:cx4="http://schemas.microsoft.com/office/drawing/2016/5/10/chartex" xmlns:cx5="http://schemas.microsoft.com/office/drawing/2016/5/11/chartex" xmlns:cx6="http://schemas.microsoft.com/office/drawing/2016/5/12/chartex" xmlns:cx7="http://schemas.microsoft.com/office/drawing/2016/5/13/chartex" xmlns:cx8="http://schemas.microsoft.com/office/drawing/2016/5/14/chartex" xmlns:mc="http://schemas.openxmlformats.org/markup-compatibility/2006" xmlns:aink="http://schemas.microsoft.com/office/drawing/2016/ink" xmlns:am3d="http://schemas.microsoft.com/office/drawing/2017/model3d" xmlns:o="urn:schemas-microsoft-com:office:office" xmlns:oel="http://schemas.microsoft.com/office/2019/extlst" xmlns:r="http://schemas.openxmlformats.org/officeDocument/2006/relationships" xmlns:m="http://schemas.openxmlformats.org/officeDocument/2006/math" xmlns:v="urn:schemas-microsoft-com:vml" xmlns:wp14="http://schemas.microsoft.com/office/word/2010/wordprocessingDrawing" xmlns:wp="http://schemas.openxmlformats.org/drawingml/2006/wordprocessingDrawing" xmlns:w10="urn:schemas-microsoft-com:office:word" xmlns:w="http://schemas.openxmlformats.org/wordprocessingml/2006/main" xmlns:w14="http://schemas.microsoft.com/office/word/2010/wordml" xmlns:w15="http://schemas.microsoft.com/office/word/2012/wordml" xmlns:w16cex="http://schemas.microsoft.com/office/word/2018/wordml/cex" xmlns:w16cid="http://schemas.microsoft.com/office/word/2016/wordml/cid" xmlns:w16="http://schemas.microsoft.com/office/word/2018/wordml" xmlns:w16du="http://schemas.microsoft.com/office/word/2023/wordml/word16du" xmlns:w16sdtdh="http://schemas.microsoft.com/office/word/2020/wordml/sdtdatahash" xmlns:w16sdtfl="http://schemas.microsoft.com/office/word/2024/wordml/sdtformatlock" xmlns:w16se="http://schemas.microsoft.com/office/word/2015/wordml/symex" xmlns:wpg="http://schemas.microsoft.com/office/word/2010/wordprocessingGroup" xmlns:wpi="http://schemas.microsoft.com/office/word/2010/wordprocessingInk" xmlns:wne="http://schemas.microsoft.com/office/word/2006/wordml" xmlns:wps="http://schemas.microsoft.com/office/word/2010/wordprocessingShape" mc:Ignorable="w14 w15 w16se w16cid w16 w16cex w16sdtdh w16sdtfl w16du wp14">
   <w:endnote w:type="separator" w:id="-1">
     <w:p>
       <w:pPr>
@@ -518,7 +306,7 @@
 </file>
 
 <file path=word/footnotes.xml><?xml version="1.0" encoding="utf-8"?>
-<w:footnotes xmlns:wpc="http://schemas.microsoft.com/office/word/2010/wordprocessingCanvas" xmlns:cx="http://schemas.microsoft.com/office/drawing/2014/chartex" xmlns:cx1="http://schemas.microsoft.com/office/drawing/2015/9/8/chartex" xmlns:cx2="http://schemas.microsoft.com/office/drawing/2015/10/21/chartex" xmlns:cx3="http://schemas.microsoft.com/office/drawing/2016/5/9/chartex" xmlns:cx4="http://schemas.microsoft.com/office/drawing/2016/5/10/chartex" xmlns:cx5="http://schemas.microsoft.com/office/drawing/2016/5/11/chartex" xmlns:cx6="http://schemas.microsoft.com/office/drawing/2016/5/12/chartex" xmlns:cx7="http://schemas.microsoft.com/office/drawing/2016/5/13/chartex" xmlns:cx8="http://schemas.microsoft.com/office/drawing/2016/5/14/chartex" xmlns:mc="http://schemas.openxmlformats.org/markup-compatibility/2006" xmlns:aink="http://schemas.microsoft.com/office/drawing/2016/ink" xmlns:am3d="http://schemas.microsoft.com/office/drawing/2017/model3d" xmlns:o="urn:schemas-microsoft-com:office:office" xmlns:oel="http://schemas.microsoft.com/office/2019/extlst" xmlns:r="http://schemas.openxmlformats.org/officeDocument/2006/relationships" xmlns:m="http://schemas.openxmlformats.org/officeDocument/2006/math" xmlns:v="urn:schemas-microsoft-com:vml" xmlns:wp14="http://schemas.microsoft.com/office/word/2010/wordprocessingDrawing" xmlns:wp="http://schemas.openxmlformats.org/drawingml/2006/wordprocessingDrawing" xmlns:w10="urn:schemas-microsoft-com:office:word" xmlns:w="http://schemas.openxmlformats.org/wordprocessingml/2006/main" xmlns:w14="http://schemas.microsoft.com/office/word/2010/wordml" xmlns:w15="http://schemas.microsoft.com/office/word/2012/wordml" xmlns:w16cex="http://schemas.microsoft.com/office/word/2018/wordml/cex" xmlns:w16cid="http://schemas.microsoft.com/office/word/2016/wordml/cid" xmlns:w16="http://schemas.microsoft.com/office/word/2018/wordml" xmlns:w16sdtdh="http://schemas.microsoft.com/office/word/2020/wordml/sdtdatahash" xmlns:w16se="http://schemas.microsoft.com/office/word/2015/wordml/symex" xmlns:wpg="http://schemas.microsoft.com/office/word/2010/wordprocessingGroup" xmlns:wpi="http://schemas.microsoft.com/office/word/2010/wordprocessingInk" xmlns:wne="http://schemas.microsoft.com/office/word/2006/wordml" xmlns:wps="http://schemas.microsoft.com/office/word/2010/wordprocessingShape" mc:Ignorable="w14 w15 w16se w16cid w16 w16cex w16sdtdh wp14">
+<w:footnotes xmlns:wpc="http://schemas.microsoft.com/office/word/2010/wordprocessingCanvas" xmlns:cx="http://schemas.microsoft.com/office/drawing/2014/chartex" xmlns:cx1="http://schemas.microsoft.com/office/drawing/2015/9/8/chartex" xmlns:cx2="http://schemas.microsoft.com/office/drawing/2015/10/21/chartex" xmlns:cx3="http://schemas.microsoft.com/office/drawing/2016/5/9/chartex" xmlns:cx4="http://schemas.microsoft.com/office/drawing/2016/5/10/chartex" xmlns:cx5="http://schemas.microsoft.com/office/drawing/2016/5/11/chartex" xmlns:cx6="http://schemas.microsoft.com/office/drawing/2016/5/12/chartex" xmlns:cx7="http://schemas.microsoft.com/office/drawing/2016/5/13/chartex" xmlns:cx8="http://schemas.microsoft.com/office/drawing/2016/5/14/chartex" xmlns:mc="http://schemas.openxmlformats.org/markup-compatibility/2006" xmlns:aink="http://schemas.microsoft.com/office/drawing/2016/ink" xmlns:am3d="http://schemas.microsoft.com/office/drawing/2017/model3d" xmlns:o="urn:schemas-microsoft-com:office:office" xmlns:oel="http://schemas.microsoft.com/office/2019/extlst" xmlns:r="http://schemas.openxmlformats.org/officeDocument/2006/relationships" xmlns:m="http://schemas.openxmlformats.org/officeDocument/2006/math" xmlns:v="urn:schemas-microsoft-com:vml" xmlns:wp14="http://schemas.microsoft.com/office/word/2010/wordprocessingDrawing" xmlns:wp="http://schemas.openxmlformats.org/drawingml/2006/wordprocessingDrawing" xmlns:w10="urn:schemas-microsoft-com:office:word" xmlns:w="http://schemas.openxmlformats.org/wordprocessingml/2006/main" xmlns:w14="http://schemas.microsoft.com/office/word/2010/wordml" xmlns:w15="http://schemas.microsoft.com/office/word/2012/wordml" xmlns:w16cex="http://schemas.microsoft.com/office/word/2018/wordml/cex" xmlns:w16cid="http://schemas.microsoft.com/office/word/2016/wordml/cid" xmlns:w16="http://schemas.microsoft.com/office/word/2018/wordml" xmlns:w16du="http://schemas.microsoft.com/office/word/2023/wordml/word16du" xmlns:w16sdtdh="http://schemas.microsoft.com/office/word/2020/wordml/sdtdatahash" xmlns:w16sdtfl="http://schemas.microsoft.com/office/word/2024/wordml/sdtformatlock" xmlns:w16se="http://schemas.microsoft.com/office/word/2015/wordml/symex" xmlns:wpg="http://schemas.microsoft.com/office/word/2010/wordprocessingGroup" xmlns:wpi="http://schemas.microsoft.com/office/word/2010/wordprocessingInk" xmlns:wne="http://schemas.microsoft.com/office/word/2006/wordml" xmlns:wps="http://schemas.microsoft.com/office/word/2010/wordprocessingShape" mc:Ignorable="w14 w15 w16se w16cid w16 w16cex w16sdtdh w16sdtfl w16du wp14">
   <w:footnote w:type="separator" w:id="-1">
     <w:p>
       <w:pPr>
@@ -543,7 +331,7 @@
 </file>
 
 <file path=word/header1.xml><?xml version="1.0" encoding="utf-8"?>
-<w:hdr xmlns:wpc="http://schemas.microsoft.com/office/word/2010/wordprocessingCanvas" xmlns:cx="http://schemas.microsoft.com/office/drawing/2014/chartex" xmlns:cx1="http://schemas.microsoft.com/office/drawing/2015/9/8/chartex" xmlns:cx2="http://schemas.microsoft.com/office/drawing/2015/10/21/chartex" xmlns:cx3="http://schemas.microsoft.com/office/drawing/2016/5/9/chartex" xmlns:cx4="http://schemas.microsoft.com/office/drawing/2016/5/10/chartex" xmlns:cx5="http://schemas.microsoft.com/office/drawing/2016/5/11/chartex" xmlns:cx6="http://schemas.microsoft.com/office/drawing/2016/5/12/chartex" xmlns:cx7="http://schemas.microsoft.com/office/drawing/2016/5/13/chartex" xmlns:cx8="http://schemas.microsoft.com/office/drawing/2016/5/14/chartex" xmlns:mc="http://schemas.openxmlformats.org/markup-compatibility/2006" xmlns:aink="http://schemas.microsoft.com/office/drawing/2016/ink" xmlns:am3d="http://schemas.microsoft.com/office/drawing/2017/model3d" xmlns:o="urn:schemas-microsoft-com:office:office" xmlns:oel="http://schemas.microsoft.com/office/2019/extlst" xmlns:r="http://schemas.openxmlformats.org/officeDocument/2006/relationships" xmlns:m="http://schemas.openxmlformats.org/officeDocument/2006/math" xmlns:v="urn:schemas-microsoft-com:vml" xmlns:wp14="http://schemas.microsoft.com/office/word/2010/wordprocessingDrawing" xmlns:wp="http://schemas.openxmlformats.org/drawingml/2006/wordprocessingDrawing" xmlns:w10="urn:schemas-microsoft-com:office:word" xmlns:w="http://schemas.openxmlformats.org/wordprocessingml/2006/main" xmlns:w14="http://schemas.microsoft.com/office/word/2010/wordml" xmlns:w15="http://schemas.microsoft.com/office/word/2012/wordml" xmlns:w16cex="http://schemas.microsoft.com/office/word/2018/wordml/cex" xmlns:w16cid="http://schemas.microsoft.com/office/word/2016/wordml/cid" xmlns:w16="http://schemas.microsoft.com/office/word/2018/wordml" xmlns:w16sdtdh="http://schemas.microsoft.com/office/word/2020/wordml/sdtdatahash" xmlns:w16se="http://schemas.microsoft.com/office/word/2015/wordml/symex" xmlns:wpg="http://schemas.microsoft.com/office/word/2010/wordprocessingGroup" xmlns:wpi="http://schemas.microsoft.com/office/word/2010/wordprocessingInk" xmlns:wne="http://schemas.microsoft.com/office/word/2006/wordml" xmlns:wps="http://schemas.microsoft.com/office/word/2010/wordprocessingShape" mc:Ignorable="w14 w15 w16se w16cid w16 w16cex w16sdtdh wp14">
+<w:hdr xmlns:wpc="http://schemas.microsoft.com/office/word/2010/wordprocessingCanvas" xmlns:cx="http://schemas.microsoft.com/office/drawing/2014/chartex" xmlns:cx1="http://schemas.microsoft.com/office/drawing/2015/9/8/chartex" xmlns:cx2="http://schemas.microsoft.com/office/drawing/2015/10/21/chartex" xmlns:cx3="http://schemas.microsoft.com/office/drawing/2016/5/9/chartex" xmlns:cx4="http://schemas.microsoft.com/office/drawing/2016/5/10/chartex" xmlns:cx5="http://schemas.microsoft.com/office/drawing/2016/5/11/chartex" xmlns:cx6="http://schemas.microsoft.com/office/drawing/2016/5/12/chartex" xmlns:cx7="http://schemas.microsoft.com/office/drawing/2016/5/13/chartex" xmlns:cx8="http://schemas.microsoft.com/office/drawing/2016/5/14/chartex" xmlns:mc="http://schemas.openxmlformats.org/markup-compatibility/2006" xmlns:aink="http://schemas.microsoft.com/office/drawing/2016/ink" xmlns:am3d="http://schemas.microsoft.com/office/drawing/2017/model3d" xmlns:o="urn:schemas-microsoft-com:office:office" xmlns:oel="http://schemas.microsoft.com/office/2019/extlst" xmlns:r="http://schemas.openxmlformats.org/officeDocument/2006/relationships" xmlns:m="http://schemas.openxmlformats.org/officeDocument/2006/math" xmlns:v="urn:schemas-microsoft-com:vml" xmlns:wp14="http://schemas.microsoft.com/office/word/2010/wordprocessingDrawing" xmlns:wp="http://schemas.openxmlformats.org/drawingml/2006/wordprocessingDrawing" xmlns:w10="urn:schemas-microsoft-com:office:word" xmlns:w="http://schemas.openxmlformats.org/wordprocessingml/2006/main" xmlns:w14="http://schemas.microsoft.com/office/word/2010/wordml" xmlns:w15="http://schemas.microsoft.com/office/word/2012/wordml" xmlns:w16cex="http://schemas.microsoft.com/office/word/2018/wordml/cex" xmlns:w16cid="http://schemas.microsoft.com/office/word/2016/wordml/cid" xmlns:w16="http://schemas.microsoft.com/office/word/2018/wordml" xmlns:w16du="http://schemas.microsoft.com/office/word/2023/wordml/word16du" xmlns:w16sdtdh="http://schemas.microsoft.com/office/word/2020/wordml/sdtdatahash" xmlns:w16sdtfl="http://schemas.microsoft.com/office/word/2024/wordml/sdtformatlock" xmlns:w16se="http://schemas.microsoft.com/office/word/2015/wordml/symex" xmlns:wpg="http://schemas.microsoft.com/office/word/2010/wordprocessingGroup" xmlns:wpi="http://schemas.microsoft.com/office/word/2010/wordprocessingInk" xmlns:wne="http://schemas.microsoft.com/office/word/2006/wordml" xmlns:wps="http://schemas.microsoft.com/office/word/2010/wordprocessingShape" mc:Ignorable="w14 w15 w16se w16cid w16 w16cex w16sdtdh w16sdtfl w16du wp14">
   <w:p>
     <w:pPr>
       <w:pStyle w:val="Cabealho"/>
@@ -584,7 +372,7 @@
 </file>
 
 <file path=word/header2.xml><?xml version="1.0" encoding="utf-8"?>
-<w:hdr xmlns:wpc="http://schemas.microsoft.com/office/word/2010/wordprocessingCanvas" xmlns:cx="http://schemas.microsoft.com/office/drawing/2014/chartex" xmlns:cx1="http://schemas.microsoft.com/office/drawing/2015/9/8/chartex" xmlns:cx2="http://schemas.microsoft.com/office/drawing/2015/10/21/chartex" xmlns:cx3="http://schemas.microsoft.com/office/drawing/2016/5/9/chartex" xmlns:cx4="http://schemas.microsoft.com/office/drawing/2016/5/10/chartex" xmlns:cx5="http://schemas.microsoft.com/office/drawing/2016/5/11/chartex" xmlns:cx6="http://schemas.microsoft.com/office/drawing/2016/5/12/chartex" xmlns:cx7="http://schemas.microsoft.com/office/drawing/2016/5/13/chartex" xmlns:cx8="http://schemas.microsoft.com/office/drawing/2016/5/14/chartex" xmlns:mc="http://schemas.openxmlformats.org/markup-compatibility/2006" xmlns:aink="http://schemas.microsoft.com/office/drawing/2016/ink" xmlns:am3d="http://schemas.microsoft.com/office/drawing/2017/model3d" xmlns:o="urn:schemas-microsoft-com:office:office" xmlns:oel="http://schemas.microsoft.com/office/2019/extlst" xmlns:r="http://schemas.openxmlformats.org/officeDocument/2006/relationships" xmlns:m="http://schemas.openxmlformats.org/officeDocument/2006/math" xmlns:v="urn:schemas-microsoft-com:vml" xmlns:wp14="http://schemas.microsoft.com/office/word/2010/wordprocessingDrawing" xmlns:wp="http://schemas.openxmlformats.org/drawingml/2006/wordprocessingDrawing" xmlns:w10="urn:schemas-microsoft-com:office:word" xmlns:w="http://schemas.openxmlformats.org/wordprocessingml/2006/main" xmlns:w14="http://schemas.microsoft.com/office/word/2010/wordml" xmlns:w15="http://schemas.microsoft.com/office/word/2012/wordml" xmlns:w16cex="http://schemas.microsoft.com/office/word/2018/wordml/cex" xmlns:w16cid="http://schemas.microsoft.com/office/word/2016/wordml/cid" xmlns:w16="http://schemas.microsoft.com/office/word/2018/wordml" xmlns:w16sdtdh="http://schemas.microsoft.com/office/word/2020/wordml/sdtdatahash" xmlns:w16se="http://schemas.microsoft.com/office/word/2015/wordml/symex" xmlns:wpg="http://schemas.microsoft.com/office/word/2010/wordprocessingGroup" xmlns:wpi="http://schemas.microsoft.com/office/word/2010/wordprocessingInk" xmlns:wne="http://schemas.microsoft.com/office/word/2006/wordml" xmlns:wps="http://schemas.microsoft.com/office/word/2010/wordprocessingShape" mc:Ignorable="w14 w15 w16se w16cid w16 w16cex w16sdtdh wp14">
+<w:hdr xmlns:wpc="http://schemas.microsoft.com/office/word/2010/wordprocessingCanvas" xmlns:cx="http://schemas.microsoft.com/office/drawing/2014/chartex" xmlns:cx1="http://schemas.microsoft.com/office/drawing/2015/9/8/chartex" xmlns:cx2="http://schemas.microsoft.com/office/drawing/2015/10/21/chartex" xmlns:cx3="http://schemas.microsoft.com/office/drawing/2016/5/9/chartex" xmlns:cx4="http://schemas.microsoft.com/office/drawing/2016/5/10/chartex" xmlns:cx5="http://schemas.microsoft.com/office/drawing/2016/5/11/chartex" xmlns:cx6="http://schemas.microsoft.com/office/drawing/2016/5/12/chartex" xmlns:cx7="http://schemas.microsoft.com/office/drawing/2016/5/13/chartex" xmlns:cx8="http://schemas.microsoft.com/office/drawing/2016/5/14/chartex" xmlns:mc="http://schemas.openxmlformats.org/markup-compatibility/2006" xmlns:aink="http://schemas.microsoft.com/office/drawing/2016/ink" xmlns:am3d="http://schemas.microsoft.com/office/drawing/2017/model3d" xmlns:o="urn:schemas-microsoft-com:office:office" xmlns:oel="http://schemas.microsoft.com/office/2019/extlst" xmlns:r="http://schemas.openxmlformats.org/officeDocument/2006/relationships" xmlns:m="http://schemas.openxmlformats.org/officeDocument/2006/math" xmlns:v="urn:schemas-microsoft-com:vml" xmlns:wp14="http://schemas.microsoft.com/office/word/2010/wordprocessingDrawing" xmlns:wp="http://schemas.openxmlformats.org/drawingml/2006/wordprocessingDrawing" xmlns:w10="urn:schemas-microsoft-com:office:word" xmlns:w="http://schemas.openxmlformats.org/wordprocessingml/2006/main" xmlns:w14="http://schemas.microsoft.com/office/word/2010/wordml" xmlns:w15="http://schemas.microsoft.com/office/word/2012/wordml" xmlns:w16cex="http://schemas.microsoft.com/office/word/2018/wordml/cex" xmlns:w16cid="http://schemas.microsoft.com/office/word/2016/wordml/cid" xmlns:w16="http://schemas.microsoft.com/office/word/2018/wordml" xmlns:w16du="http://schemas.microsoft.com/office/word/2023/wordml/word16du" xmlns:w16sdtdh="http://schemas.microsoft.com/office/word/2020/wordml/sdtdatahash" xmlns:w16sdtfl="http://schemas.microsoft.com/office/word/2024/wordml/sdtformatlock" xmlns:w16se="http://schemas.microsoft.com/office/word/2015/wordml/symex" xmlns:wpg="http://schemas.microsoft.com/office/word/2010/wordprocessingGroup" xmlns:wpi="http://schemas.microsoft.com/office/word/2010/wordprocessingInk" xmlns:wne="http://schemas.microsoft.com/office/word/2006/wordml" xmlns:wps="http://schemas.microsoft.com/office/word/2010/wordprocessingShape" mc:Ignorable="w14 w15 w16se w16cid w16 w16cex w16sdtdh w16sdtfl w16du wp14">
   <w:p>
     <w:pPr>
       <w:pStyle w:val="Cabealho"/>
@@ -625,7 +413,7 @@
 </file>
 
 <file path=word/header3.xml><?xml version="1.0" encoding="utf-8"?>
-<w:hdr xmlns:wpc="http://schemas.microsoft.com/office/word/2010/wordprocessingCanvas" xmlns:cx="http://schemas.microsoft.com/office/drawing/2014/chartex" xmlns:cx1="http://schemas.microsoft.com/office/drawing/2015/9/8/chartex" xmlns:cx2="http://schemas.microsoft.com/office/drawing/2015/10/21/chartex" xmlns:cx3="http://schemas.microsoft.com/office/drawing/2016/5/9/chartex" xmlns:cx4="http://schemas.microsoft.com/office/drawing/2016/5/10/chartex" xmlns:cx5="http://schemas.microsoft.com/office/drawing/2016/5/11/chartex" xmlns:cx6="http://schemas.microsoft.com/office/drawing/2016/5/12/chartex" xmlns:cx7="http://schemas.microsoft.com/office/drawing/2016/5/13/chartex" xmlns:cx8="http://schemas.microsoft.com/office/drawing/2016/5/14/chartex" xmlns:mc="http://schemas.openxmlformats.org/markup-compatibility/2006" xmlns:aink="http://schemas.microsoft.com/office/drawing/2016/ink" xmlns:am3d="http://schemas.microsoft.com/office/drawing/2017/model3d" xmlns:o="urn:schemas-microsoft-com:office:office" xmlns:oel="http://schemas.microsoft.com/office/2019/extlst" xmlns:r="http://schemas.openxmlformats.org/officeDocument/2006/relationships" xmlns:m="http://schemas.openxmlformats.org/officeDocument/2006/math" xmlns:v="urn:schemas-microsoft-com:vml" xmlns:wp14="http://schemas.microsoft.com/office/word/2010/wordprocessingDrawing" xmlns:wp="http://schemas.openxmlformats.org/drawingml/2006/wordprocessingDrawing" xmlns:w10="urn:schemas-microsoft-com:office:word" xmlns:w="http://schemas.openxmlformats.org/wordprocessingml/2006/main" xmlns:w14="http://schemas.microsoft.com/office/word/2010/wordml" xmlns:w15="http://schemas.microsoft.com/office/word/2012/wordml" xmlns:w16cex="http://schemas.microsoft.com/office/word/2018/wordml/cex" xmlns:w16cid="http://schemas.microsoft.com/office/word/2016/wordml/cid" xmlns:w16="http://schemas.microsoft.com/office/word/2018/wordml" xmlns:w16sdtdh="http://schemas.microsoft.com/office/word/2020/wordml/sdtdatahash" xmlns:w16se="http://schemas.microsoft.com/office/word/2015/wordml/symex" xmlns:wpg="http://schemas.microsoft.com/office/word/2010/wordprocessingGroup" xmlns:wpi="http://schemas.microsoft.com/office/word/2010/wordprocessingInk" xmlns:wne="http://schemas.microsoft.com/office/word/2006/wordml" xmlns:wps="http://schemas.microsoft.com/office/word/2010/wordprocessingShape" mc:Ignorable="w14 w15 w16se w16cid w16 w16cex w16sdtdh wp14">
+<w:hdr xmlns:wpc="http://schemas.microsoft.com/office/word/2010/wordprocessingCanvas" xmlns:cx="http://schemas.microsoft.com/office/drawing/2014/chartex" xmlns:cx1="http://schemas.microsoft.com/office/drawing/2015/9/8/chartex" xmlns:cx2="http://schemas.microsoft.com/office/drawing/2015/10/21/chartex" xmlns:cx3="http://schemas.microsoft.com/office/drawing/2016/5/9/chartex" xmlns:cx4="http://schemas.microsoft.com/office/drawing/2016/5/10/chartex" xmlns:cx5="http://schemas.microsoft.com/office/drawing/2016/5/11/chartex" xmlns:cx6="http://schemas.microsoft.com/office/drawing/2016/5/12/chartex" xmlns:cx7="http://schemas.microsoft.com/office/drawing/2016/5/13/chartex" xmlns:cx8="http://schemas.microsoft.com/office/drawing/2016/5/14/chartex" xmlns:mc="http://schemas.openxmlformats.org/markup-compatibility/2006" xmlns:aink="http://schemas.microsoft.com/office/drawing/2016/ink" xmlns:am3d="http://schemas.microsoft.com/office/drawing/2017/model3d" xmlns:o="urn:schemas-microsoft-com:office:office" xmlns:oel="http://schemas.microsoft.com/office/2019/extlst" xmlns:r="http://schemas.openxmlformats.org/officeDocument/2006/relationships" xmlns:m="http://schemas.openxmlformats.org/officeDocument/2006/math" xmlns:v="urn:schemas-microsoft-com:vml" xmlns:wp14="http://schemas.microsoft.com/office/word/2010/wordprocessingDrawing" xmlns:wp="http://schemas.openxmlformats.org/drawingml/2006/wordprocessingDrawing" xmlns:w10="urn:schemas-microsoft-com:office:word" xmlns:w="http://schemas.openxmlformats.org/wordprocessingml/2006/main" xmlns:w14="http://schemas.microsoft.com/office/word/2010/wordml" xmlns:w15="http://schemas.microsoft.com/office/word/2012/wordml" xmlns:w16cex="http://schemas.microsoft.com/office/word/2018/wordml/cex" xmlns:w16cid="http://schemas.microsoft.com/office/word/2016/wordml/cid" xmlns:w16="http://schemas.microsoft.com/office/word/2018/wordml" xmlns:w16du="http://schemas.microsoft.com/office/word/2023/wordml/word16du" xmlns:w16sdtdh="http://schemas.microsoft.com/office/word/2020/wordml/sdtdatahash" xmlns:w16sdtfl="http://schemas.microsoft.com/office/word/2024/wordml/sdtformatlock" xmlns:w16se="http://schemas.microsoft.com/office/word/2015/wordml/symex" xmlns:wpg="http://schemas.microsoft.com/office/word/2010/wordprocessingGroup" xmlns:wpi="http://schemas.microsoft.com/office/word/2010/wordprocessingInk" xmlns:wne="http://schemas.microsoft.com/office/word/2006/wordml" xmlns:wps="http://schemas.microsoft.com/office/word/2010/wordprocessingShape" mc:Ignorable="w14 w15 w16se w16cid w16 w16cex w16sdtdh w16sdtfl w16du wp14">
   <w:p>
     <w:pPr>
       <w:pStyle w:val="Cabealho"/>
@@ -666,7 +454,7 @@
 </file>
 
 <file path=word/recipientData.xml><?xml version="1.0" encoding="utf-8"?>
-<wne:recipients xmlns:wpc="http://schemas.microsoft.com/office/word/2010/wordprocessingCanvas" xmlns:cx="http://schemas.microsoft.com/office/drawing/2014/chartex" xmlns:cx1="http://schemas.microsoft.com/office/drawing/2015/9/8/chartex" xmlns:cx2="http://schemas.microsoft.com/office/drawing/2015/10/21/chartex" xmlns:cx3="http://schemas.microsoft.com/office/drawing/2016/5/9/chartex" xmlns:cx4="http://schemas.microsoft.com/office/drawing/2016/5/10/chartex" xmlns:cx5="http://schemas.microsoft.com/office/drawing/2016/5/11/chartex" xmlns:cx6="http://schemas.microsoft.com/office/drawing/2016/5/12/chartex" xmlns:cx7="http://schemas.microsoft.com/office/drawing/2016/5/13/chartex" xmlns:cx8="http://schemas.microsoft.com/office/drawing/2016/5/14/chartex" xmlns:mc="http://schemas.openxmlformats.org/markup-compatibility/2006" xmlns:aink="http://schemas.microsoft.com/office/drawing/2016/ink" xmlns:am3d="http://schemas.microsoft.com/office/drawing/2017/model3d" xmlns:o="urn:schemas-microsoft-com:office:office" xmlns:oel="http://schemas.microsoft.com/office/2019/extlst" xmlns:r="http://schemas.openxmlformats.org/officeDocument/2006/relationships" xmlns:m="http://schemas.openxmlformats.org/officeDocument/2006/math" xmlns:v="urn:schemas-microsoft-com:vml" xmlns:wp14="http://schemas.microsoft.com/office/word/2010/wordprocessingDrawing" xmlns:wp="http://schemas.openxmlformats.org/drawingml/2006/wordprocessingDrawing" xmlns:w10="urn:schemas-microsoft-com:office:word" xmlns:w="http://schemas.openxmlformats.org/wordprocessingml/2006/main" xmlns:w14="http://schemas.microsoft.com/office/word/2010/wordml" xmlns:w15="http://schemas.microsoft.com/office/word/2012/wordml" xmlns:w16cex="http://schemas.microsoft.com/office/word/2018/wordml/cex" xmlns:w16cid="http://schemas.microsoft.com/office/word/2016/wordml/cid" xmlns:w16="http://schemas.microsoft.com/office/word/2018/wordml" xmlns:w16sdtdh="http://schemas.microsoft.com/office/word/2020/wordml/sdtdatahash" xmlns:w16se="http://schemas.microsoft.com/office/word/2015/wordml/symex" xmlns:wpg="http://schemas.microsoft.com/office/word/2010/wordprocessingGroup" xmlns:wpi="http://schemas.microsoft.com/office/word/2010/wordprocessingInk" xmlns:wne="http://schemas.microsoft.com/office/word/2006/wordml" xmlns:wps="http://schemas.microsoft.com/office/word/2010/wordprocessingShape" mc:Ignorable="w14 w15 w16se w16cid w16 w16cex w16sdtdh wp14">
+<wne:recipients xmlns:wpc="http://schemas.microsoft.com/office/word/2010/wordprocessingCanvas" xmlns:cx="http://schemas.microsoft.com/office/drawing/2014/chartex" xmlns:cx1="http://schemas.microsoft.com/office/drawing/2015/9/8/chartex" xmlns:cx2="http://schemas.microsoft.com/office/drawing/2015/10/21/chartex" xmlns:cx3="http://schemas.microsoft.com/office/drawing/2016/5/9/chartex" xmlns:cx4="http://schemas.microsoft.com/office/drawing/2016/5/10/chartex" xmlns:cx5="http://schemas.microsoft.com/office/drawing/2016/5/11/chartex" xmlns:cx6="http://schemas.microsoft.com/office/drawing/2016/5/12/chartex" xmlns:cx7="http://schemas.microsoft.com/office/drawing/2016/5/13/chartex" xmlns:cx8="http://schemas.microsoft.com/office/drawing/2016/5/14/chartex" xmlns:mc="http://schemas.openxmlformats.org/markup-compatibility/2006" xmlns:aink="http://schemas.microsoft.com/office/drawing/2016/ink" xmlns:am3d="http://schemas.microsoft.com/office/drawing/2017/model3d" xmlns:o="urn:schemas-microsoft-com:office:office" xmlns:oel="http://schemas.microsoft.com/office/2019/extlst" xmlns:r="http://schemas.openxmlformats.org/officeDocument/2006/relationships" xmlns:m="http://schemas.openxmlformats.org/officeDocument/2006/math" xmlns:v="urn:schemas-microsoft-com:vml" xmlns:wp14="http://schemas.microsoft.com/office/word/2010/wordprocessingDrawing" xmlns:wp="http://schemas.openxmlformats.org/drawingml/2006/wordprocessingDrawing" xmlns:w10="urn:schemas-microsoft-com:office:word" xmlns:w="http://schemas.openxmlformats.org/wordprocessingml/2006/main" xmlns:w14="http://schemas.microsoft.com/office/word/2010/wordml" xmlns:w15="http://schemas.microsoft.com/office/word/2012/wordml" xmlns:w16cex="http://schemas.microsoft.com/office/word/2018/wordml/cex" xmlns:w16cid="http://schemas.microsoft.com/office/word/2016/wordml/cid" xmlns:w16="http://schemas.microsoft.com/office/word/2018/wordml" xmlns:w16du="http://schemas.microsoft.com/office/word/2023/wordml/word16du" xmlns:w16sdtdh="http://schemas.microsoft.com/office/word/2020/wordml/sdtdatahash" xmlns:w16sdtfl="http://schemas.microsoft.com/office/word/2024/wordml/sdtformatlock" xmlns:w16se="http://schemas.microsoft.com/office/word/2015/wordml/symex" xmlns:wpg="http://schemas.microsoft.com/office/word/2010/wordprocessingGroup" xmlns:wpi="http://schemas.microsoft.com/office/word/2010/wordprocessingInk" xmlns:wne="http://schemas.microsoft.com/office/word/2006/wordml" xmlns:wps="http://schemas.microsoft.com/office/word/2010/wordprocessingShape" mc:Ignorable="w14 w15 w16se w16cid w16 w16cex w16sdtdh w16sdtfl w16du wp14">
   <wne:recipientData>
     <wne:active wne:val="1"/>
     <wne:hash wne:val="440045049"/>
@@ -814,6 +602,12 @@
   <wne:recipientData>
     <wne:active wne:val="1"/>
     <wne:hash wne:val="196978871"/>
+  </wne:recipientData>
+  <wne:recipientData>
+    <wne:active wne:val="1"/>
+  </wne:recipientData>
+  <wne:recipientData>
+    <wne:active wne:val="1"/>
   </wne:recipientData>
   <wne:recipientData>
     <wne:active wne:val="1"/>
@@ -834,7 +628,7 @@
 </file>
 
 <file path=word/styles.xml><?xml version="1.0" encoding="utf-8"?>
-<w:styles xmlns:mc="http://schemas.openxmlformats.org/markup-compatibility/2006" xmlns:r="http://schemas.openxmlformats.org/officeDocument/2006/relationships" xmlns:w="http://schemas.openxmlformats.org/wordprocessingml/2006/main" xmlns:w14="http://schemas.microsoft.com/office/word/2010/wordml" xmlns:w15="http://schemas.microsoft.com/office/word/2012/wordml" xmlns:w16cex="http://schemas.microsoft.com/office/word/2018/wordml/cex" xmlns:w16cid="http://schemas.microsoft.com/office/word/2016/wordml/cid" xmlns:w16="http://schemas.microsoft.com/office/word/2018/wordml" xmlns:w16sdtdh="http://schemas.microsoft.com/office/word/2020/wordml/sdtdatahash" xmlns:w16se="http://schemas.microsoft.com/office/word/2015/wordml/symex" mc:Ignorable="w14 w15 w16se w16cid w16 w16cex w16sdtdh">
+<w:styles xmlns:mc="http://schemas.openxmlformats.org/markup-compatibility/2006" xmlns:r="http://schemas.openxmlformats.org/officeDocument/2006/relationships" xmlns:w="http://schemas.openxmlformats.org/wordprocessingml/2006/main" xmlns:w14="http://schemas.microsoft.com/office/word/2010/wordml" xmlns:w15="http://schemas.microsoft.com/office/word/2012/wordml" xmlns:w16cex="http://schemas.microsoft.com/office/word/2018/wordml/cex" xmlns:w16cid="http://schemas.microsoft.com/office/word/2016/wordml/cid" xmlns:w16="http://schemas.microsoft.com/office/word/2018/wordml" xmlns:w16du="http://schemas.microsoft.com/office/word/2023/wordml/word16du" xmlns:w16sdtdh="http://schemas.microsoft.com/office/word/2020/wordml/sdtdatahash" xmlns:w16sdtfl="http://schemas.microsoft.com/office/word/2024/wordml/sdtformatlock" xmlns:w16se="http://schemas.microsoft.com/office/word/2015/wordml/symex" mc:Ignorable="w14 w15 w16se w16cid w16 w16cex w16sdtdh w16sdtfl w16du">
   <w:docDefaults>
     <w:rPrDefault>
       <w:rPr>

</xml_diff>